<commit_message>
Agregar juegos instalados a Clase 8
</commit_message>
<xml_diff>
--- a/Clase 8/Conversiones de unidades.docx
+++ b/Clase 8/Conversiones de unidades.docx
@@ -4,22 +4,28 @@
   <w:body>
     <w:p>
       <w:pPr>
+        <w:pStyle w:val="Heading2"/>
         <w:rPr>
+          <w:b/>
+          <w:bCs/>
           <w:lang w:val="es-AR"/>
         </w:rPr>
       </w:pPr>
       <w:r>
         <w:rPr>
+          <w:b/>
+          <w:bCs/>
           <w:lang w:val="es-AR"/>
         </w:rPr>
-        <w:t>Tabla elegida (con conversion</w:t>
+        <w:t>Tabla elegida (con conversiones GB):</w:t>
       </w:r>
-      <w:r>
+    </w:p>
+    <w:p>
+      <w:pPr>
         <w:rPr>
           <w:lang w:val="es-AR"/>
         </w:rPr>
-        <w:t>es GB):</w:t>
-      </w:r>
+      </w:pPr>
     </w:p>
     <w:tbl>
       <w:tblPr>
@@ -92,14 +98,7 @@
                 <w:b/>
                 <w:color w:val="FFFFFF"/>
               </w:rPr>
-              <w:t>Peso</w:t>
-            </w:r>
-            <w:r>
-              <w:rPr>
-                <w:b/>
-                <w:color w:val="FFFFFF"/>
-              </w:rPr>
-              <w:t xml:space="preserve"> Original</w:t>
+              <w:t>Peso Original</w:t>
             </w:r>
           </w:p>
         </w:tc>
@@ -146,6 +145,7 @@
               <w:bottom w:val="single" w:sz="8" w:space="0" w:color="000000"/>
               <w:right w:val="single" w:sz="8" w:space="0" w:color="000000"/>
             </w:tcBorders>
+            <w:shd w:val="clear" w:color="auto" w:fill="F7CAAC" w:themeFill="accent2" w:themeFillTint="66"/>
           </w:tcPr>
           <w:p>
             <w:pPr>
@@ -172,6 +172,7 @@
               <w:bottom w:val="single" w:sz="8" w:space="0" w:color="000000"/>
               <w:right w:val="single" w:sz="8" w:space="0" w:color="000000"/>
             </w:tcBorders>
+            <w:shd w:val="clear" w:color="auto" w:fill="F7CAAC" w:themeFill="accent2" w:themeFillTint="66"/>
           </w:tcPr>
           <w:p>
             <w:pPr>
@@ -191,6 +192,7 @@
               <w:bottom w:val="single" w:sz="8" w:space="0" w:color="000000"/>
               <w:right w:val="single" w:sz="8" w:space="0" w:color="000000"/>
             </w:tcBorders>
+            <w:shd w:val="clear" w:color="auto" w:fill="F7CAAC" w:themeFill="accent2" w:themeFillTint="66"/>
           </w:tcPr>
           <w:p>
             <w:r>
@@ -212,7 +214,7 @@
               <w:bottom w:val="single" w:sz="8" w:space="0" w:color="000000"/>
               <w:right w:val="single" w:sz="8" w:space="0" w:color="000000"/>
             </w:tcBorders>
-            <w:shd w:val="clear" w:color="auto" w:fill="F3F3F3"/>
+            <w:shd w:val="clear" w:color="auto" w:fill="A8D08D" w:themeFill="accent6" w:themeFillTint="99"/>
             <w:vAlign w:val="center"/>
           </w:tcPr>
           <w:p>
@@ -234,7 +236,7 @@
               <w:bottom w:val="single" w:sz="8" w:space="0" w:color="000000"/>
               <w:right w:val="single" w:sz="8" w:space="0" w:color="000000"/>
             </w:tcBorders>
-            <w:shd w:val="clear" w:color="auto" w:fill="F3F3F3"/>
+            <w:shd w:val="clear" w:color="auto" w:fill="A8D08D" w:themeFill="accent6" w:themeFillTint="99"/>
             <w:vAlign w:val="center"/>
           </w:tcPr>
           <w:p>
@@ -255,7 +257,7 @@
               <w:bottom w:val="single" w:sz="8" w:space="0" w:color="000000"/>
               <w:right w:val="single" w:sz="8" w:space="0" w:color="000000"/>
             </w:tcBorders>
-            <w:shd w:val="clear" w:color="auto" w:fill="F3F3F3"/>
+            <w:shd w:val="clear" w:color="auto" w:fill="A8D08D" w:themeFill="accent6" w:themeFillTint="99"/>
           </w:tcPr>
           <w:p>
             <w:r>
@@ -277,6 +279,7 @@
               <w:bottom w:val="single" w:sz="8" w:space="0" w:color="000000"/>
               <w:right w:val="single" w:sz="8" w:space="0" w:color="000000"/>
             </w:tcBorders>
+            <w:shd w:val="clear" w:color="auto" w:fill="A8D08D" w:themeFill="accent6" w:themeFillTint="99"/>
             <w:vAlign w:val="center"/>
           </w:tcPr>
           <w:p>
@@ -301,6 +304,8 @@
               </w:rPr>
               <w:t>: Cut it Out, Together</w:t>
             </w:r>
+            <w:bookmarkStart w:id="0" w:name="_GoBack"/>
+            <w:bookmarkEnd w:id="0"/>
           </w:p>
         </w:tc>
         <w:tc>
@@ -312,6 +317,7 @@
               <w:bottom w:val="single" w:sz="8" w:space="0" w:color="000000"/>
               <w:right w:val="single" w:sz="8" w:space="0" w:color="000000"/>
             </w:tcBorders>
+            <w:shd w:val="clear" w:color="auto" w:fill="A8D08D" w:themeFill="accent6" w:themeFillTint="99"/>
             <w:vAlign w:val="center"/>
           </w:tcPr>
           <w:p>
@@ -332,6 +338,7 @@
               <w:bottom w:val="single" w:sz="8" w:space="0" w:color="000000"/>
               <w:right w:val="single" w:sz="8" w:space="0" w:color="000000"/>
             </w:tcBorders>
+            <w:shd w:val="clear" w:color="auto" w:fill="A8D08D" w:themeFill="accent6" w:themeFillTint="99"/>
           </w:tcPr>
           <w:p>
             <w:r>
@@ -353,7 +360,7 @@
               <w:bottom w:val="single" w:sz="8" w:space="0" w:color="000000"/>
               <w:right w:val="single" w:sz="8" w:space="0" w:color="000000"/>
             </w:tcBorders>
-            <w:shd w:val="clear" w:color="auto" w:fill="F3F3F3"/>
+            <w:shd w:val="clear" w:color="auto" w:fill="A8D08D" w:themeFill="accent6" w:themeFillTint="99"/>
             <w:vAlign w:val="center"/>
           </w:tcPr>
           <w:p>
@@ -380,7 +387,7 @@
               <w:bottom w:val="single" w:sz="8" w:space="0" w:color="000000"/>
               <w:right w:val="single" w:sz="8" w:space="0" w:color="000000"/>
             </w:tcBorders>
-            <w:shd w:val="clear" w:color="auto" w:fill="F3F3F3"/>
+            <w:shd w:val="clear" w:color="auto" w:fill="A8D08D" w:themeFill="accent6" w:themeFillTint="99"/>
             <w:vAlign w:val="center"/>
           </w:tcPr>
           <w:p>
@@ -401,7 +408,7 @@
               <w:bottom w:val="single" w:sz="8" w:space="0" w:color="000000"/>
               <w:right w:val="single" w:sz="8" w:space="0" w:color="000000"/>
             </w:tcBorders>
-            <w:shd w:val="clear" w:color="auto" w:fill="F3F3F3"/>
+            <w:shd w:val="clear" w:color="auto" w:fill="A8D08D" w:themeFill="accent6" w:themeFillTint="99"/>
           </w:tcPr>
           <w:p>
             <w:r>
@@ -423,6 +430,7 @@
               <w:bottom w:val="single" w:sz="8" w:space="0" w:color="000000"/>
               <w:right w:val="single" w:sz="8" w:space="0" w:color="000000"/>
             </w:tcBorders>
+            <w:shd w:val="clear" w:color="auto" w:fill="A8D08D" w:themeFill="accent6" w:themeFillTint="99"/>
             <w:vAlign w:val="center"/>
           </w:tcPr>
           <w:p>
@@ -452,6 +460,7 @@
               <w:bottom w:val="single" w:sz="8" w:space="0" w:color="000000"/>
               <w:right w:val="single" w:sz="8" w:space="0" w:color="000000"/>
             </w:tcBorders>
+            <w:shd w:val="clear" w:color="auto" w:fill="A8D08D" w:themeFill="accent6" w:themeFillTint="99"/>
             <w:vAlign w:val="center"/>
           </w:tcPr>
           <w:p>
@@ -472,6 +481,7 @@
               <w:bottom w:val="single" w:sz="8" w:space="0" w:color="000000"/>
               <w:right w:val="single" w:sz="8" w:space="0" w:color="000000"/>
             </w:tcBorders>
+            <w:shd w:val="clear" w:color="auto" w:fill="A8D08D" w:themeFill="accent6" w:themeFillTint="99"/>
           </w:tcPr>
           <w:p>
             <w:r>
@@ -493,7 +503,7 @@
               <w:bottom w:val="single" w:sz="8" w:space="0" w:color="000000"/>
               <w:right w:val="single" w:sz="8" w:space="0" w:color="000000"/>
             </w:tcBorders>
-            <w:shd w:val="clear" w:color="auto" w:fill="F3F3F3"/>
+            <w:shd w:val="clear" w:color="auto" w:fill="A8D08D" w:themeFill="accent6" w:themeFillTint="99"/>
             <w:vAlign w:val="center"/>
           </w:tcPr>
           <w:p>
@@ -520,7 +530,7 @@
               <w:bottom w:val="single" w:sz="8" w:space="0" w:color="000000"/>
               <w:right w:val="single" w:sz="8" w:space="0" w:color="000000"/>
             </w:tcBorders>
-            <w:shd w:val="clear" w:color="auto" w:fill="F3F3F3"/>
+            <w:shd w:val="clear" w:color="auto" w:fill="A8D08D" w:themeFill="accent6" w:themeFillTint="99"/>
             <w:vAlign w:val="center"/>
           </w:tcPr>
           <w:p>
@@ -541,7 +551,7 @@
               <w:bottom w:val="single" w:sz="8" w:space="0" w:color="000000"/>
               <w:right w:val="single" w:sz="8" w:space="0" w:color="000000"/>
             </w:tcBorders>
-            <w:shd w:val="clear" w:color="auto" w:fill="F3F3F3"/>
+            <w:shd w:val="clear" w:color="auto" w:fill="A8D08D" w:themeFill="accent6" w:themeFillTint="99"/>
           </w:tcPr>
           <w:p>
             <w:r>
@@ -563,6 +573,7 @@
               <w:bottom w:val="single" w:sz="8" w:space="0" w:color="000000"/>
               <w:right w:val="single" w:sz="8" w:space="0" w:color="000000"/>
             </w:tcBorders>
+            <w:shd w:val="clear" w:color="auto" w:fill="F7CAAC" w:themeFill="accent2" w:themeFillTint="66"/>
             <w:vAlign w:val="center"/>
           </w:tcPr>
           <w:p>
@@ -590,6 +601,7 @@
               <w:bottom w:val="single" w:sz="8" w:space="0" w:color="000000"/>
               <w:right w:val="single" w:sz="8" w:space="0" w:color="000000"/>
             </w:tcBorders>
+            <w:shd w:val="clear" w:color="auto" w:fill="F7CAAC" w:themeFill="accent2" w:themeFillTint="66"/>
             <w:vAlign w:val="center"/>
           </w:tcPr>
           <w:p>
@@ -610,6 +622,7 @@
               <w:bottom w:val="single" w:sz="8" w:space="0" w:color="000000"/>
               <w:right w:val="single" w:sz="8" w:space="0" w:color="000000"/>
             </w:tcBorders>
+            <w:shd w:val="clear" w:color="auto" w:fill="F7CAAC" w:themeFill="accent2" w:themeFillTint="66"/>
           </w:tcPr>
           <w:p>
             <w:r>
@@ -631,7 +644,7 @@
               <w:bottom w:val="single" w:sz="8" w:space="0" w:color="000000"/>
               <w:right w:val="single" w:sz="8" w:space="0" w:color="000000"/>
             </w:tcBorders>
-            <w:shd w:val="clear" w:color="auto" w:fill="F3F3F3"/>
+            <w:shd w:val="clear" w:color="auto" w:fill="A8D08D" w:themeFill="accent6" w:themeFillTint="99"/>
             <w:vAlign w:val="center"/>
           </w:tcPr>
           <w:p>
@@ -663,7 +676,7 @@
               <w:bottom w:val="single" w:sz="8" w:space="0" w:color="000000"/>
               <w:right w:val="single" w:sz="8" w:space="0" w:color="000000"/>
             </w:tcBorders>
-            <w:shd w:val="clear" w:color="auto" w:fill="F3F3F3"/>
+            <w:shd w:val="clear" w:color="auto" w:fill="A8D08D" w:themeFill="accent6" w:themeFillTint="99"/>
             <w:vAlign w:val="center"/>
           </w:tcPr>
           <w:p>
@@ -684,7 +697,7 @@
               <w:bottom w:val="single" w:sz="8" w:space="0" w:color="000000"/>
               <w:right w:val="single" w:sz="8" w:space="0" w:color="000000"/>
             </w:tcBorders>
-            <w:shd w:val="clear" w:color="auto" w:fill="F3F3F3"/>
+            <w:shd w:val="clear" w:color="auto" w:fill="A8D08D" w:themeFill="accent6" w:themeFillTint="99"/>
           </w:tcPr>
           <w:p>
             <w:r>
@@ -706,6 +719,7 @@
               <w:bottom w:val="single" w:sz="8" w:space="0" w:color="000000"/>
               <w:right w:val="single" w:sz="8" w:space="0" w:color="000000"/>
             </w:tcBorders>
+            <w:shd w:val="clear" w:color="auto" w:fill="A8D08D" w:themeFill="accent6" w:themeFillTint="99"/>
             <w:vAlign w:val="center"/>
           </w:tcPr>
           <w:p>
@@ -748,6 +762,7 @@
               <w:bottom w:val="single" w:sz="8" w:space="0" w:color="000000"/>
               <w:right w:val="single" w:sz="8" w:space="0" w:color="000000"/>
             </w:tcBorders>
+            <w:shd w:val="clear" w:color="auto" w:fill="A8D08D" w:themeFill="accent6" w:themeFillTint="99"/>
             <w:vAlign w:val="center"/>
           </w:tcPr>
           <w:p>
@@ -768,6 +783,7 @@
               <w:bottom w:val="single" w:sz="8" w:space="0" w:color="000000"/>
               <w:right w:val="single" w:sz="8" w:space="0" w:color="000000"/>
             </w:tcBorders>
+            <w:shd w:val="clear" w:color="auto" w:fill="A8D08D" w:themeFill="accent6" w:themeFillTint="99"/>
           </w:tcPr>
           <w:p>
             <w:r>
@@ -789,7 +805,7 @@
               <w:bottom w:val="single" w:sz="8" w:space="0" w:color="000000"/>
               <w:right w:val="single" w:sz="8" w:space="0" w:color="000000"/>
             </w:tcBorders>
-            <w:shd w:val="clear" w:color="auto" w:fill="F3F3F3"/>
+            <w:shd w:val="clear" w:color="auto" w:fill="A8D08D" w:themeFill="accent6" w:themeFillTint="99"/>
           </w:tcPr>
           <w:p>
             <w:pPr>
@@ -831,7 +847,7 @@
               <w:bottom w:val="single" w:sz="8" w:space="0" w:color="000000"/>
               <w:right w:val="single" w:sz="8" w:space="0" w:color="000000"/>
             </w:tcBorders>
-            <w:shd w:val="clear" w:color="auto" w:fill="F3F3F3"/>
+            <w:shd w:val="clear" w:color="auto" w:fill="A8D08D" w:themeFill="accent6" w:themeFillTint="99"/>
           </w:tcPr>
           <w:p>
             <w:pPr>
@@ -851,7 +867,7 @@
               <w:bottom w:val="single" w:sz="8" w:space="0" w:color="000000"/>
               <w:right w:val="single" w:sz="8" w:space="0" w:color="000000"/>
             </w:tcBorders>
-            <w:shd w:val="clear" w:color="auto" w:fill="F3F3F3"/>
+            <w:shd w:val="clear" w:color="auto" w:fill="A8D08D" w:themeFill="accent6" w:themeFillTint="99"/>
           </w:tcPr>
           <w:p>
             <w:r>
@@ -873,6 +889,7 @@
               <w:bottom w:val="single" w:sz="8" w:space="0" w:color="000000"/>
               <w:right w:val="single" w:sz="8" w:space="0" w:color="000000"/>
             </w:tcBorders>
+            <w:shd w:val="clear" w:color="auto" w:fill="A8D08D" w:themeFill="accent6" w:themeFillTint="99"/>
             <w:vAlign w:val="center"/>
           </w:tcPr>
           <w:p>
@@ -902,6 +919,7 @@
               <w:bottom w:val="single" w:sz="8" w:space="0" w:color="000000"/>
               <w:right w:val="single" w:sz="8" w:space="0" w:color="000000"/>
             </w:tcBorders>
+            <w:shd w:val="clear" w:color="auto" w:fill="A8D08D" w:themeFill="accent6" w:themeFillTint="99"/>
             <w:vAlign w:val="center"/>
           </w:tcPr>
           <w:p>
@@ -923,6 +941,7 @@
               <w:bottom w:val="single" w:sz="8" w:space="0" w:color="000000"/>
               <w:right w:val="single" w:sz="8" w:space="0" w:color="000000"/>
             </w:tcBorders>
+            <w:shd w:val="clear" w:color="auto" w:fill="A8D08D" w:themeFill="accent6" w:themeFillTint="99"/>
           </w:tcPr>
           <w:p>
             <w:pPr>
@@ -947,7 +966,7 @@
               <w:bottom w:val="single" w:sz="8" w:space="0" w:color="000000"/>
               <w:right w:val="single" w:sz="8" w:space="0" w:color="000000"/>
             </w:tcBorders>
-            <w:shd w:val="clear" w:color="auto" w:fill="F3F3F3"/>
+            <w:shd w:val="clear" w:color="auto" w:fill="A8D08D" w:themeFill="accent6" w:themeFillTint="99"/>
             <w:vAlign w:val="center"/>
           </w:tcPr>
           <w:p>
@@ -971,7 +990,7 @@
               <w:bottom w:val="single" w:sz="8" w:space="0" w:color="000000"/>
               <w:right w:val="single" w:sz="8" w:space="0" w:color="000000"/>
             </w:tcBorders>
-            <w:shd w:val="clear" w:color="auto" w:fill="F3F3F3"/>
+            <w:shd w:val="clear" w:color="auto" w:fill="A8D08D" w:themeFill="accent6" w:themeFillTint="99"/>
             <w:vAlign w:val="center"/>
           </w:tcPr>
           <w:p>
@@ -992,7 +1011,7 @@
               <w:bottom w:val="single" w:sz="8" w:space="0" w:color="000000"/>
               <w:right w:val="single" w:sz="8" w:space="0" w:color="000000"/>
             </w:tcBorders>
-            <w:shd w:val="clear" w:color="auto" w:fill="F3F3F3"/>
+            <w:shd w:val="clear" w:color="auto" w:fill="A8D08D" w:themeFill="accent6" w:themeFillTint="99"/>
           </w:tcPr>
           <w:p>
             <w:r>
@@ -1014,6 +1033,7 @@
               <w:bottom w:val="single" w:sz="8" w:space="0" w:color="000000"/>
               <w:right w:val="single" w:sz="8" w:space="0" w:color="000000"/>
             </w:tcBorders>
+            <w:shd w:val="clear" w:color="auto" w:fill="A8D08D" w:themeFill="accent6" w:themeFillTint="99"/>
             <w:vAlign w:val="center"/>
           </w:tcPr>
           <w:p>
@@ -1048,6 +1068,7 @@
               <w:bottom w:val="single" w:sz="8" w:space="0" w:color="000000"/>
               <w:right w:val="single" w:sz="8" w:space="0" w:color="000000"/>
             </w:tcBorders>
+            <w:shd w:val="clear" w:color="auto" w:fill="A8D08D" w:themeFill="accent6" w:themeFillTint="99"/>
             <w:vAlign w:val="center"/>
           </w:tcPr>
           <w:p>
@@ -1068,6 +1089,7 @@
               <w:bottom w:val="single" w:sz="8" w:space="0" w:color="000000"/>
               <w:right w:val="single" w:sz="8" w:space="0" w:color="000000"/>
             </w:tcBorders>
+            <w:shd w:val="clear" w:color="auto" w:fill="A8D08D" w:themeFill="accent6" w:themeFillTint="99"/>
           </w:tcPr>
           <w:p>
             <w:r>
@@ -1089,7 +1111,7 @@
               <w:bottom w:val="single" w:sz="8" w:space="0" w:color="000000"/>
               <w:right w:val="single" w:sz="8" w:space="0" w:color="000000"/>
             </w:tcBorders>
-            <w:shd w:val="clear" w:color="auto" w:fill="F3F3F3"/>
+            <w:shd w:val="clear" w:color="auto" w:fill="A8D08D" w:themeFill="accent6" w:themeFillTint="99"/>
           </w:tcPr>
           <w:p>
             <w:pPr>
@@ -1123,7 +1145,7 @@
               <w:bottom w:val="single" w:sz="8" w:space="0" w:color="000000"/>
               <w:right w:val="single" w:sz="8" w:space="0" w:color="000000"/>
             </w:tcBorders>
-            <w:shd w:val="clear" w:color="auto" w:fill="F3F3F3"/>
+            <w:shd w:val="clear" w:color="auto" w:fill="A8D08D" w:themeFill="accent6" w:themeFillTint="99"/>
           </w:tcPr>
           <w:p>
             <w:pPr>
@@ -1143,7 +1165,7 @@
               <w:bottom w:val="single" w:sz="8" w:space="0" w:color="000000"/>
               <w:right w:val="single" w:sz="8" w:space="0" w:color="000000"/>
             </w:tcBorders>
-            <w:shd w:val="clear" w:color="auto" w:fill="F3F3F3"/>
+            <w:shd w:val="clear" w:color="auto" w:fill="A8D08D" w:themeFill="accent6" w:themeFillTint="99"/>
           </w:tcPr>
           <w:p>
             <w:r>
@@ -1165,6 +1187,7 @@
               <w:bottom w:val="single" w:sz="8" w:space="0" w:color="000000"/>
               <w:right w:val="single" w:sz="8" w:space="0" w:color="000000"/>
             </w:tcBorders>
+            <w:shd w:val="clear" w:color="auto" w:fill="A8D08D" w:themeFill="accent6" w:themeFillTint="99"/>
             <w:vAlign w:val="center"/>
           </w:tcPr>
           <w:p>
@@ -1196,6 +1219,7 @@
               <w:bottom w:val="single" w:sz="8" w:space="0" w:color="000000"/>
               <w:right w:val="single" w:sz="8" w:space="0" w:color="000000"/>
             </w:tcBorders>
+            <w:shd w:val="clear" w:color="auto" w:fill="A8D08D" w:themeFill="accent6" w:themeFillTint="99"/>
             <w:vAlign w:val="center"/>
           </w:tcPr>
           <w:p>
@@ -1216,6 +1240,7 @@
               <w:bottom w:val="single" w:sz="8" w:space="0" w:color="000000"/>
               <w:right w:val="single" w:sz="8" w:space="0" w:color="000000"/>
             </w:tcBorders>
+            <w:shd w:val="clear" w:color="auto" w:fill="A8D08D" w:themeFill="accent6" w:themeFillTint="99"/>
           </w:tcPr>
           <w:p>
             <w:r>
@@ -1227,8 +1252,108 @@
     </w:tbl>
     <w:p/>
     <w:p>
-      <w:bookmarkStart w:id="0" w:name="_GoBack"/>
-      <w:bookmarkEnd w:id="0"/>
+      <w:pPr>
+        <w:pStyle w:val="Heading2"/>
+        <w:rPr>
+          <w:b/>
+          <w:bCs/>
+          <w:lang w:val="es-AR"/>
+        </w:rPr>
+      </w:pPr>
+      <w:r>
+        <w:rPr>
+          <w:b/>
+          <w:bCs/>
+          <w:lang w:val="es-AR"/>
+        </w:rPr>
+        <w:lastRenderedPageBreak/>
+        <w:t>Referencias</w:t>
+      </w:r>
+    </w:p>
+    <w:p>
+      <w:pPr>
+        <w:rPr>
+          <w:lang w:val="es-AR"/>
+        </w:rPr>
+      </w:pPr>
+    </w:p>
+    <w:p>
+      <w:pPr>
+        <w:rPr>
+          <w:lang w:val="es-AR"/>
+        </w:rPr>
+      </w:pPr>
+      <w:r>
+        <w:rPr>
+          <w:lang w:val="es-AR"/>
+        </w:rPr>
+        <w:t xml:space="preserve">Capacidad de la Nintendo </w:t>
+      </w:r>
+      <w:proofErr w:type="spellStart"/>
+      <w:r>
+        <w:rPr>
+          <w:lang w:val="es-AR"/>
+        </w:rPr>
+        <w:t>Switch</w:t>
+      </w:r>
+      <w:proofErr w:type="spellEnd"/>
+      <w:r>
+        <w:rPr>
+          <w:lang w:val="es-AR"/>
+        </w:rPr>
+        <w:t>:</w:t>
+      </w:r>
+      <w:r>
+        <w:rPr>
+          <w:lang w:val="es-AR"/>
+        </w:rPr>
+        <w:t xml:space="preserve"> 32GB</w:t>
+      </w:r>
+    </w:p>
+    <w:p>
+      <w:pPr>
+        <w:rPr>
+          <w:lang w:val="es-AR"/>
+        </w:rPr>
+      </w:pPr>
+      <w:r>
+        <w:rPr>
+          <w:b/>
+          <w:bCs/>
+          <w:color w:val="C5E0B3" w:themeColor="accent6" w:themeTint="66"/>
+          <w:shd w:val="clear" w:color="auto" w:fill="A8D08D" w:themeFill="accent6" w:themeFillTint="99"/>
+          <w:lang w:val="es-AR"/>
+        </w:rPr>
+        <w:t>En verde</w:t>
+      </w:r>
+      <w:r>
+        <w:rPr>
+          <w:lang w:val="es-AR"/>
+        </w:rPr>
+        <w:t>: Juegos instalados</w:t>
+      </w:r>
+    </w:p>
+    <w:p>
+      <w:pPr>
+        <w:rPr>
+          <w:lang w:val="es-AR"/>
+        </w:rPr>
+      </w:pPr>
+      <w:r>
+        <w:rPr>
+          <w:b/>
+          <w:bCs/>
+          <w:color w:val="FF0000"/>
+          <w:lang w:val="es-AR"/>
+        </w:rPr>
+        <w:t>En rojo</w:t>
+      </w:r>
+      <w:r>
+        <w:rPr>
+          <w:lang w:val="es-AR"/>
+        </w:rPr>
+        <w:t>: Juegos no instalados</w:t>
+      </w:r>
     </w:p>
     <w:sectPr>
       <w:pgSz w:w="12240" w:h="15840"/>
@@ -1238,6 +1363,56 @@
     </w:sectPr>
   </w:body>
 </w:document>
+</file>
+
+<file path=word/endnotes.xml><?xml version="1.0" encoding="utf-8"?>
+<w:endnotes xmlns:wpc="http://schemas.microsoft.com/office/word/2010/wordprocessingCanvas" xmlns:cx="http://schemas.microsoft.com/office/drawing/2014/chartex" xmlns:cx1="http://schemas.microsoft.com/office/drawing/2015/9/8/chartex" xmlns:cx2="http://schemas.microsoft.com/office/drawing/2015/10/21/chartex" xmlns:cx3="http://schemas.microsoft.com/office/drawing/2016/5/9/chartex" xmlns:cx4="http://schemas.microsoft.com/office/drawing/2016/5/10/chartex" xmlns:cx5="http://schemas.microsoft.com/office/drawing/2016/5/11/chartex" xmlns:cx6="http://schemas.microsoft.com/office/drawing/2016/5/12/chartex" xmlns:cx7="http://schemas.microsoft.com/office/drawing/2016/5/13/chartex" xmlns:cx8="http://schemas.microsoft.com/office/drawing/2016/5/14/chartex" xmlns:mc="http://schemas.openxmlformats.org/markup-compatibility/2006" xmlns:aink="http://schemas.microsoft.com/office/drawing/2016/ink" xmlns:am3d="http://schemas.microsoft.com/office/drawing/2017/model3d" xmlns:o="urn:schemas-microsoft-com:office:office" xmlns:r="http://schemas.openxmlformats.org/officeDocument/2006/relationships" xmlns:m="http://schemas.openxmlformats.org/officeDocument/2006/math" xmlns:v="urn:schemas-microsoft-com:vml" xmlns:wp14="http://schemas.microsoft.com/office/word/2010/wordprocessingDrawing" xmlns:wp="http://schemas.openxmlformats.org/drawingml/2006/wordprocessingDrawing" xmlns:w10="urn:schemas-microsoft-com:office:word" xmlns:w="http://schemas.openxmlformats.org/wordprocessingml/2006/main" xmlns:w14="http://schemas.microsoft.com/office/word/2010/wordml" xmlns:w15="http://schemas.microsoft.com/office/word/2012/wordml" xmlns:w16cex="http://schemas.microsoft.com/office/word/2018/wordml/cex" xmlns:w16cid="http://schemas.microsoft.com/office/word/2016/wordml/cid" xmlns:w16="http://schemas.microsoft.com/office/word/2018/wordml" xmlns:w16se="http://schemas.microsoft.com/office/word/2015/wordml/symex" xmlns:wpg="http://schemas.microsoft.com/office/word/2010/wordprocessingGroup" xmlns:wpi="http://schemas.microsoft.com/office/word/2010/wordprocessingInk" xmlns:wne="http://schemas.microsoft.com/office/word/2006/wordml" xmlns:wps="http://schemas.microsoft.com/office/word/2010/wordprocessingShape" mc:Ignorable="w14 w15 w16se w16cid w16 w16cex wp14">
+  <w:endnote w:type="separator" w:id="-1">
+    <w:p>
+      <w:pPr>
+        <w:spacing w:after="0" w:line="240" w:lineRule="auto"/>
+      </w:pPr>
+      <w:r>
+        <w:separator/>
+      </w:r>
+    </w:p>
+  </w:endnote>
+  <w:endnote w:type="continuationSeparator" w:id="0">
+    <w:p>
+      <w:pPr>
+        <w:spacing w:after="0" w:line="240" w:lineRule="auto"/>
+      </w:pPr>
+      <w:r>
+        <w:continuationSeparator/>
+      </w:r>
+    </w:p>
+  </w:endnote>
+</w:endnotes>
+</file>
+
+<file path=word/footnotes.xml><?xml version="1.0" encoding="utf-8"?>
+<w:footnotes xmlns:wpc="http://schemas.microsoft.com/office/word/2010/wordprocessingCanvas" xmlns:cx="http://schemas.microsoft.com/office/drawing/2014/chartex" xmlns:cx1="http://schemas.microsoft.com/office/drawing/2015/9/8/chartex" xmlns:cx2="http://schemas.microsoft.com/office/drawing/2015/10/21/chartex" xmlns:cx3="http://schemas.microsoft.com/office/drawing/2016/5/9/chartex" xmlns:cx4="http://schemas.microsoft.com/office/drawing/2016/5/10/chartex" xmlns:cx5="http://schemas.microsoft.com/office/drawing/2016/5/11/chartex" xmlns:cx6="http://schemas.microsoft.com/office/drawing/2016/5/12/chartex" xmlns:cx7="http://schemas.microsoft.com/office/drawing/2016/5/13/chartex" xmlns:cx8="http://schemas.microsoft.com/office/drawing/2016/5/14/chartex" xmlns:mc="http://schemas.openxmlformats.org/markup-compatibility/2006" xmlns:aink="http://schemas.microsoft.com/office/drawing/2016/ink" xmlns:am3d="http://schemas.microsoft.com/office/drawing/2017/model3d" xmlns:o="urn:schemas-microsoft-com:office:office" xmlns:r="http://schemas.openxmlformats.org/officeDocument/2006/relationships" xmlns:m="http://schemas.openxmlformats.org/officeDocument/2006/math" xmlns:v="urn:schemas-microsoft-com:vml" xmlns:wp14="http://schemas.microsoft.com/office/word/2010/wordprocessingDrawing" xmlns:wp="http://schemas.openxmlformats.org/drawingml/2006/wordprocessingDrawing" xmlns:w10="urn:schemas-microsoft-com:office:word" xmlns:w="http://schemas.openxmlformats.org/wordprocessingml/2006/main" xmlns:w14="http://schemas.microsoft.com/office/word/2010/wordml" xmlns:w15="http://schemas.microsoft.com/office/word/2012/wordml" xmlns:w16cex="http://schemas.microsoft.com/office/word/2018/wordml/cex" xmlns:w16cid="http://schemas.microsoft.com/office/word/2016/wordml/cid" xmlns:w16="http://schemas.microsoft.com/office/word/2018/wordml" xmlns:w16se="http://schemas.microsoft.com/office/word/2015/wordml/symex" xmlns:wpg="http://schemas.microsoft.com/office/word/2010/wordprocessingGroup" xmlns:wpi="http://schemas.microsoft.com/office/word/2010/wordprocessingInk" xmlns:wne="http://schemas.microsoft.com/office/word/2006/wordml" xmlns:wps="http://schemas.microsoft.com/office/word/2010/wordprocessingShape" mc:Ignorable="w14 w15 w16se w16cid w16 w16cex wp14">
+  <w:footnote w:type="separator" w:id="-1">
+    <w:p>
+      <w:pPr>
+        <w:spacing w:after="0" w:line="240" w:lineRule="auto"/>
+      </w:pPr>
+      <w:r>
+        <w:separator/>
+      </w:r>
+    </w:p>
+  </w:footnote>
+  <w:footnote w:type="continuationSeparator" w:id="0">
+    <w:p>
+      <w:pPr>
+        <w:spacing w:after="0" w:line="240" w:lineRule="auto"/>
+      </w:pPr>
+      <w:r>
+        <w:continuationSeparator/>
+      </w:r>
+    </w:p>
+  </w:footnote>
+</w:footnotes>
 </file>
 
 <file path=word/styles.xml><?xml version="1.0" encoding="utf-8"?>
@@ -1639,6 +1814,28 @@
     <w:name w:val="Normal"/>
     <w:qFormat/>
   </w:style>
+  <w:style w:type="paragraph" w:styleId="Heading2">
+    <w:name w:val="heading 2"/>
+    <w:basedOn w:val="Normal"/>
+    <w:next w:val="Normal"/>
+    <w:link w:val="Heading2Char"/>
+    <w:uiPriority w:val="9"/>
+    <w:unhideWhenUsed/>
+    <w:qFormat/>
+    <w:rsid w:val="006C0833"/>
+    <w:pPr>
+      <w:keepNext/>
+      <w:keepLines/>
+      <w:spacing w:before="40" w:after="0"/>
+      <w:outlineLvl w:val="1"/>
+    </w:pPr>
+    <w:rPr>
+      <w:rFonts w:asciiTheme="majorHAnsi" w:eastAsiaTheme="majorEastAsia" w:hAnsiTheme="majorHAnsi" w:cstheme="majorBidi"/>
+      <w:color w:val="2F5496" w:themeColor="accent1" w:themeShade="BF"/>
+      <w:sz w:val="26"/>
+      <w:szCs w:val="26"/>
+    </w:rPr>
+  </w:style>
   <w:style w:type="character" w:default="1" w:styleId="DefaultParagraphFont">
     <w:name w:val="Default Paragraph Font"/>
     <w:uiPriority w:val="1"/>
@@ -1703,6 +1900,63 @@
         <w:right w:w="0" w:type="dxa"/>
       </w:tblCellMar>
     </w:tblPr>
+  </w:style>
+  <w:style w:type="character" w:customStyle="1" w:styleId="Heading2Char">
+    <w:name w:val="Heading 2 Char"/>
+    <w:basedOn w:val="DefaultParagraphFont"/>
+    <w:link w:val="Heading2"/>
+    <w:uiPriority w:val="9"/>
+    <w:rsid w:val="006C0833"/>
+    <w:rPr>
+      <w:rFonts w:asciiTheme="majorHAnsi" w:eastAsiaTheme="majorEastAsia" w:hAnsiTheme="majorHAnsi" w:cstheme="majorBidi"/>
+      <w:color w:val="2F5496" w:themeColor="accent1" w:themeShade="BF"/>
+      <w:sz w:val="26"/>
+      <w:szCs w:val="26"/>
+    </w:rPr>
+  </w:style>
+  <w:style w:type="paragraph" w:styleId="Header">
+    <w:name w:val="header"/>
+    <w:basedOn w:val="Normal"/>
+    <w:link w:val="HeaderChar"/>
+    <w:uiPriority w:val="99"/>
+    <w:unhideWhenUsed/>
+    <w:rsid w:val="006C0833"/>
+    <w:pPr>
+      <w:tabs>
+        <w:tab w:val="center" w:pos="4680"/>
+        <w:tab w:val="right" w:pos="9360"/>
+      </w:tabs>
+      <w:spacing w:after="0" w:line="240" w:lineRule="auto"/>
+    </w:pPr>
+  </w:style>
+  <w:style w:type="character" w:customStyle="1" w:styleId="HeaderChar">
+    <w:name w:val="Header Char"/>
+    <w:basedOn w:val="DefaultParagraphFont"/>
+    <w:link w:val="Header"/>
+    <w:uiPriority w:val="99"/>
+    <w:rsid w:val="006C0833"/>
+  </w:style>
+  <w:style w:type="paragraph" w:styleId="Footer">
+    <w:name w:val="footer"/>
+    <w:basedOn w:val="Normal"/>
+    <w:link w:val="FooterChar"/>
+    <w:uiPriority w:val="99"/>
+    <w:unhideWhenUsed/>
+    <w:rsid w:val="006C0833"/>
+    <w:pPr>
+      <w:tabs>
+        <w:tab w:val="center" w:pos="4680"/>
+        <w:tab w:val="right" w:pos="9360"/>
+      </w:tabs>
+      <w:spacing w:after="0" w:line="240" w:lineRule="auto"/>
+    </w:pPr>
+  </w:style>
+  <w:style w:type="character" w:customStyle="1" w:styleId="FooterChar">
+    <w:name w:val="Footer Char"/>
+    <w:basedOn w:val="DefaultParagraphFont"/>
+    <w:link w:val="Footer"/>
+    <w:uiPriority w:val="99"/>
+    <w:rsid w:val="006C0833"/>
   </w:style>
 </w:styles>
 </file>

</xml_diff>